<commit_message>
Forgot to save this.
</commit_message>
<xml_diff>
--- a/FitF notes.docx
+++ b/FitF notes.docx
@@ -13,42 +13,106 @@
         <w:t>Scoring Reference</w:t>
       </w:r>
     </w:p>
-    <w:p>
+    <w:p/>
+    <w:p>
+      <w:r>
+        <w:t>0-3 tricks = 6 points (Humble Rank)</w:t>
+      </w:r>
+    </w:p>
+    <w:p>
+      <w:r>
+        <w:t>4 tricks = 1 point (Defeated Rank)</w:t>
+      </w:r>
+    </w:p>
+    <w:p>
+      <w:r>
+        <w:t>5 tricks = 2 points (Defeated Rank)</w:t>
+      </w:r>
+    </w:p>
+    <w:p>
+      <w:r>
+        <w:t>6 tricks = 3 points (Defeated Rank)</w:t>
+      </w:r>
+    </w:p>
+    <w:p>
+      <w:r>
+        <w:t>7-9 tricks = 6 points (Victorious Rank)</w:t>
+      </w:r>
+    </w:p>
+    <w:p>
+      <w:r>
+        <w:t>10-13 tricks = 0 points (Greedy Rank)</w:t>
+      </w:r>
+    </w:p>
+    <w:p/>
+    <w:p/>
+    <w:p/>
+    <w:p>
+      <w:r>
+        <w:t>Card</w:t>
+      </w:r>
+    </w:p>
+    <w:p>
+      <w:r>
+        <w:t>Shuffle</w:t>
+      </w:r>
+    </w:p>
+    <w:p>
+      <w:r>
+        <w:t>--</w:t>
+      </w:r>
+      <w:r>
+        <w:t>Suits</w:t>
+      </w:r>
+      <w:r>
+        <w:t xml:space="preserve"> (part of Card)</w:t>
+      </w:r>
+    </w:p>
+    <w:p>
+      <w:r>
+        <w:t>Tricks</w:t>
+      </w:r>
+    </w:p>
+    <w:p>
+      <w:r>
+        <w:t>Points</w:t>
+      </w:r>
+    </w:p>
+    <w:p>
+      <w:r>
+        <w:t>--</w:t>
+      </w:r>
+      <w:r>
+        <w:t>Effects</w:t>
+      </w:r>
+      <w:r>
+        <w:t xml:space="preserve"> (part of Card)</w:t>
+      </w:r>
       <w:bookmarkStart w:id="0" w:name="_GoBack"/>
       <w:bookmarkEnd w:id="0"/>
     </w:p>
     <w:p>
       <w:r>
-        <w:t>0-3 tricks = 6 points (Humble Rank)</w:t>
-      </w:r>
-    </w:p>
-    <w:p>
-      <w:r>
-        <w:t>4 tricks = 1 point (Defeated Rank)</w:t>
-      </w:r>
-    </w:p>
-    <w:p>
-      <w:r>
-        <w:t>5 tricks = 2 points (Defeated Rank)</w:t>
-      </w:r>
-    </w:p>
-    <w:p>
-      <w:r>
-        <w:t>6 tricks = 3 points (Defeated Rank)</w:t>
-      </w:r>
-    </w:p>
-    <w:p>
-      <w:r>
-        <w:t>7-9 tricks = 6 points (Victorious Rank)</w:t>
-      </w:r>
-    </w:p>
-    <w:p>
-      <w:r>
-        <w:t>10-13 tricks = 0 points (Greedy Rank)</w:t>
-      </w:r>
-    </w:p>
-    <w:p/>
-    <w:p/>
+        <w:t>--</w:t>
+      </w:r>
+      <w:r>
+        <w:t>Rounds</w:t>
+      </w:r>
+      <w:r>
+        <w:t xml:space="preserve"> (doesn’t need to be a class.)</w:t>
+      </w:r>
+    </w:p>
+    <w:p>
+      <w:r>
+        <w:t>--</w:t>
+      </w:r>
+      <w:r>
+        <w:t>Players</w:t>
+      </w:r>
+      <w:r>
+        <w:t xml:space="preserve"> (doesn’t need to be a class.)</w:t>
+      </w:r>
+    </w:p>
     <w:sectPr>
       <w:pgSz w:w="12240" w:h="15840"/>
       <w:pgMar w:top="1440" w:right="1440" w:bottom="1440" w:left="1440" w:header="720" w:footer="720" w:gutter="0"/>

</xml_diff>

<commit_message>
Got the program to shuffle the deck properly.
</commit_message>
<xml_diff>
--- a/FitF notes.docx
+++ b/FitF notes.docx
@@ -46,50 +46,54 @@
     </w:p>
     <w:p/>
     <w:p/>
-    <w:p/>
-    <w:p>
-      <w:r>
-        <w:t>Card</w:t>
-      </w:r>
-    </w:p>
-    <w:p>
-      <w:r>
-        <w:t>Shuffle</w:t>
-      </w:r>
-    </w:p>
-    <w:p>
-      <w:r>
-        <w:t>--</w:t>
-      </w:r>
-      <w:r>
-        <w:t>Suits</w:t>
-      </w:r>
-      <w:r>
-        <w:t xml:space="preserve"> (part of Card)</w:t>
-      </w:r>
-    </w:p>
-    <w:p>
-      <w:r>
-        <w:t>Tricks</w:t>
-      </w:r>
-    </w:p>
-    <w:p>
-      <w:r>
-        <w:t>Points</w:t>
-      </w:r>
-    </w:p>
-    <w:p>
-      <w:r>
-        <w:t>--</w:t>
-      </w:r>
-      <w:r>
-        <w:t>Effects</w:t>
-      </w:r>
-      <w:r>
-        <w:t xml:space="preserve"> (part of Card)</w:t>
+    <w:p>
+      <w:r>
+        <w:t>Game</w:t>
       </w:r>
       <w:bookmarkStart w:id="0" w:name="_GoBack"/>
       <w:bookmarkEnd w:id="0"/>
+    </w:p>
+    <w:p>
+      <w:r>
+        <w:t>Card</w:t>
+      </w:r>
+    </w:p>
+    <w:p>
+      <w:r>
+        <w:t>Shuffle</w:t>
+      </w:r>
+    </w:p>
+    <w:p>
+      <w:r>
+        <w:t>--</w:t>
+      </w:r>
+      <w:r>
+        <w:t>Suits</w:t>
+      </w:r>
+      <w:r>
+        <w:t xml:space="preserve"> (part of Card)</w:t>
+      </w:r>
+    </w:p>
+    <w:p>
+      <w:r>
+        <w:t>Tricks</w:t>
+      </w:r>
+    </w:p>
+    <w:p>
+      <w:r>
+        <w:t>Points</w:t>
+      </w:r>
+    </w:p>
+    <w:p>
+      <w:r>
+        <w:t>--</w:t>
+      </w:r>
+      <w:r>
+        <w:t>Effects</w:t>
+      </w:r>
+      <w:r>
+        <w:t xml:space="preserve"> (part of Card)</w:t>
+      </w:r>
     </w:p>
     <w:p>
       <w:r>

</xml_diff>

<commit_message>
Finished writing up Trick Taking summary, and also added a lot of notes for how the game works.
</commit_message>
<xml_diff>
--- a/FitF notes.docx
+++ b/FitF notes.docx
@@ -50,72 +50,200 @@
       <w:r>
         <w:t>Game</w:t>
       </w:r>
+    </w:p>
+    <w:p>
+      <w:r>
+        <w:t>Card</w:t>
+      </w:r>
+    </w:p>
+    <w:p>
+      <w:r>
+        <w:t>Shuffle</w:t>
+      </w:r>
+    </w:p>
+    <w:p>
+      <w:r>
+        <w:t>--</w:t>
+      </w:r>
+      <w:r>
+        <w:t>Suits</w:t>
+      </w:r>
+      <w:r>
+        <w:t xml:space="preserve"> (part of Card)</w:t>
+      </w:r>
+    </w:p>
+    <w:p>
+      <w:r>
+        <w:t>Tricks</w:t>
+      </w:r>
+    </w:p>
+    <w:p>
+      <w:r>
+        <w:t>Points</w:t>
+      </w:r>
+    </w:p>
+    <w:p>
+      <w:r>
+        <w:t>--</w:t>
+      </w:r>
+      <w:r>
+        <w:t>Effects</w:t>
+      </w:r>
+      <w:r>
+        <w:t xml:space="preserve"> (part of Card)</w:t>
+      </w:r>
+    </w:p>
+    <w:p>
+      <w:r>
+        <w:t>--</w:t>
+      </w:r>
+      <w:r>
+        <w:t>Rounds</w:t>
+      </w:r>
+      <w:r>
+        <w:t xml:space="preserve"> (doesn’t need to be a class.)</w:t>
+      </w:r>
+    </w:p>
+    <w:p>
+      <w:r>
+        <w:t>--</w:t>
+      </w:r>
+      <w:r>
+        <w:t>Players</w:t>
+      </w:r>
+      <w:r>
+        <w:t xml:space="preserve"> (doesn’t need to be a class.)</w:t>
+      </w:r>
+    </w:p>
+    <w:p/>
+    <w:p>
+      <w:r>
+        <w:t>33 total cards.</w:t>
+      </w:r>
+    </w:p>
+    <w:p>
+      <w:r>
+        <w:t xml:space="preserve">13 cards to each </w:t>
+      </w:r>
+      <w:proofErr w:type="gramStart"/>
+      <w:r>
+        <w:t>player,</w:t>
+      </w:r>
+      <w:proofErr w:type="gramEnd"/>
+      <w:r>
+        <w:t xml:space="preserve"> flip to decide who will start. Rest of the cards will be the draw pile.</w:t>
+      </w:r>
+    </w:p>
+    <w:p>
+      <w:r>
+        <w:t>Top card of draw pile is the “decree card”. Suit of Decree Card is the trump suit.</w:t>
+      </w:r>
+    </w:p>
+    <w:p>
+      <w:r>
+        <w:lastRenderedPageBreak/>
+        <w:t>Winner of flip does first lead suit. Other player must follow suit if able; if they can’t they can play another suit. If they play a card of a different suit, if that suit is the trump suit, the player that played the trump suit will automatically win the hand; if it is NOT of the trump suit, they will automatically lose.</w:t>
+      </w:r>
+    </w:p>
+    <w:p>
+      <w:r>
+        <w:t>Example: One player plays a 10 of keys. The trump suit is bells. If the other player plays any bell card, they win the trick; if they play a moon card, they lose the trick. If they play a key card, then if their number is higher, then they win (unless some special effect comes into play, like if they play a 9).</w:t>
+      </w:r>
+    </w:p>
+    <w:p/>
+    <w:p>
+      <w:r>
+        <w:t>When the round ends (so when both players run out of cards), the points are tallied. If a player has more than 21 points at the end of a round, the game is over; the player with the most points wins.</w:t>
+      </w:r>
+    </w:p>
+    <w:p/>
+    <w:p>
+      <w:r>
+        <w:t>Effects</w:t>
+      </w:r>
+    </w:p>
+    <w:p>
+      <w:r>
+        <w:t>1</w:t>
+      </w:r>
+      <w:r>
+        <w:t xml:space="preserve"> (Swan)</w:t>
+      </w:r>
+      <w:r>
+        <w:t>: If you play and lose the trick, you lead the next trick.</w:t>
+      </w:r>
+      <w:r>
+        <w:t xml:space="preserve"> (Normally the winner of a trick will lead the next trick)</w:t>
+      </w:r>
+    </w:p>
+    <w:p>
+      <w:r>
+        <w:t>3</w:t>
+      </w:r>
+      <w:r>
+        <w:t xml:space="preserve"> (Fox)</w:t>
+      </w:r>
+      <w:r>
+        <w:t xml:space="preserve">: </w:t>
+      </w:r>
+      <w:r>
+        <w:t>When you play this, you may exchange the decree card with a card from your hand. (This is done immediately after the fox has been put down, so BEFORE the winner of a trick is determined. So, for example, if the trump suit is Moon, and Player A lead with an 8 of Moons, if Player B plays a Bell Fox, and then changes the decree card to a 2 of Bells they had, Player B would end up winning that trick.</w:t>
+      </w:r>
+    </w:p>
+    <w:p>
+      <w:r>
+        <w:t>5 (Woodcutter): When you play this, draw 1 card. Then discard any 1 card to the bottom of the deck face down. (</w:t>
+      </w:r>
+      <w:proofErr w:type="gramStart"/>
+      <w:r>
+        <w:t>this</w:t>
+      </w:r>
+      <w:proofErr w:type="gramEnd"/>
+      <w:r>
+        <w:t xml:space="preserve"> can be the card that you draw, if you so wish)</w:t>
+      </w:r>
+    </w:p>
+    <w:p>
+      <w:r>
+        <w:t>7 (Treasure): After each trick, the winner receives 1 point for each 7 in the trick. (</w:t>
+      </w:r>
+      <w:proofErr w:type="gramStart"/>
+      <w:r>
+        <w:t>meaning</w:t>
+      </w:r>
+      <w:proofErr w:type="gramEnd"/>
+      <w:r>
+        <w:t>, at most, the winner will get 2 extra points on that one trick)</w:t>
+      </w:r>
+    </w:p>
+    <w:p>
+      <w:r>
+        <w:t xml:space="preserve">9 (Witch): When determining the winner of a trick with only one 9, treat the 9 as if it were in the trump suit (Example: the trump suit is Bells. Player A plays a 9 of Keys, and Player B then </w:t>
+      </w:r>
+      <w:proofErr w:type="gramStart"/>
+      <w:r>
+        <w:t>plays</w:t>
+      </w:r>
+      <w:proofErr w:type="gramEnd"/>
+      <w:r>
+        <w:t xml:space="preserve"> a 10 of Keys. In this scenario, Player A wins. If, however, Player B plays a Bell card that is 9 or above, then Player B would win.)</w:t>
+      </w:r>
+    </w:p>
+    <w:p>
+      <w:r>
+        <w:t xml:space="preserve">11 (Monarch): </w:t>
+      </w:r>
+      <w:r>
+        <w:t>When you lead this, if your opponent has a card of the same suit, they must play either the 1 card of the suit, or their highest valued card of that suit</w:t>
+      </w:r>
+      <w:r>
+        <w:t xml:space="preserve"> (so if Player A goes first and plays a Bell Monarch, </w:t>
+      </w:r>
+      <w:r>
+        <w:t>and for Bell cards, Player B has a 1, 4, 7, and 10, Player B can play the 1 card so they don’t have to play their 10, but they could play their 10 regardless, if they so wished. However, if they didn’t have that 1, they would have to play their 10, no matter what.)</w:t>
+      </w:r>
       <w:bookmarkStart w:id="0" w:name="_GoBack"/>
       <w:bookmarkEnd w:id="0"/>
-    </w:p>
-    <w:p>
-      <w:r>
-        <w:t>Card</w:t>
-      </w:r>
-    </w:p>
-    <w:p>
-      <w:r>
-        <w:t>Shuffle</w:t>
-      </w:r>
-    </w:p>
-    <w:p>
-      <w:r>
-        <w:t>--</w:t>
-      </w:r>
-      <w:r>
-        <w:t>Suits</w:t>
-      </w:r>
-      <w:r>
-        <w:t xml:space="preserve"> (part of Card)</w:t>
-      </w:r>
-    </w:p>
-    <w:p>
-      <w:r>
-        <w:t>Tricks</w:t>
-      </w:r>
-    </w:p>
-    <w:p>
-      <w:r>
-        <w:t>Points</w:t>
-      </w:r>
-    </w:p>
-    <w:p>
-      <w:r>
-        <w:t>--</w:t>
-      </w:r>
-      <w:r>
-        <w:t>Effects</w:t>
-      </w:r>
-      <w:r>
-        <w:t xml:space="preserve"> (part of Card)</w:t>
-      </w:r>
-    </w:p>
-    <w:p>
-      <w:r>
-        <w:t>--</w:t>
-      </w:r>
-      <w:r>
-        <w:t>Rounds</w:t>
-      </w:r>
-      <w:r>
-        <w:t xml:space="preserve"> (doesn’t need to be a class.)</w:t>
-      </w:r>
-    </w:p>
-    <w:p>
-      <w:r>
-        <w:t>--</w:t>
-      </w:r>
-      <w:r>
-        <w:t>Players</w:t>
-      </w:r>
-      <w:r>
-        <w:t xml:space="preserve"> (doesn’t need to be a class.)</w:t>
-      </w:r>
     </w:p>
     <w:sectPr>
       <w:pgSz w:w="12240" w:h="15840"/>

</xml_diff>

<commit_message>
Did a few more methods, and am adjusting the play screen to accomodate 13 cards for each player.
</commit_message>
<xml_diff>
--- a/FitF notes.docx
+++ b/FitF notes.docx
@@ -149,6 +149,9 @@
       <w:r>
         <w:t>Example: One player plays a 10 of keys. The trump suit is bells. If the other player plays any bell card, they win the trick; if they play a moon card, they lose the trick. If they play a key card, then if their number is higher, then they win (unless some special effect comes into play, like if they play a 9).</w:t>
       </w:r>
+      <w:r>
+        <w:t xml:space="preserve"> If the trump suit had been keys, then it would’ve been a matter of </w:t>
+      </w:r>
     </w:p>
     <w:p/>
     <w:p>
@@ -189,61 +192,75 @@
       <w:r>
         <w:t>When you play this, you may exchange the decree card with a card from your hand. (This is done immediately after the fox has been put down, so BEFORE the winner of a trick is determined. So, for example, if the trump suit is Moon, and Player A lead with an 8 of Moons, if Player B plays a Bell Fox, and then changes the decree card to a 2 of Bells they had, Player B would end up winning that trick.</w:t>
       </w:r>
-    </w:p>
-    <w:p>
-      <w:r>
-        <w:t>5 (Woodcutter): When you play this, draw 1 card. Then discard any 1 card to the bottom of the deck face down. (</w:t>
-      </w:r>
-      <w:proofErr w:type="gramStart"/>
-      <w:r>
-        <w:t>this</w:t>
-      </w:r>
-      <w:proofErr w:type="gramEnd"/>
-      <w:r>
-        <w:t xml:space="preserve"> can be the card that you draw, if you so wish)</w:t>
-      </w:r>
-    </w:p>
-    <w:p>
-      <w:r>
-        <w:t>7 (Treasure): After each trick, the winner receives 1 point for each 7 in the trick. (</w:t>
-      </w:r>
-      <w:proofErr w:type="gramStart"/>
-      <w:r>
-        <w:t>meaning</w:t>
-      </w:r>
-      <w:proofErr w:type="gramEnd"/>
-      <w:r>
-        <w:t>, at most, the winner will get 2 extra points on that one trick)</w:t>
-      </w:r>
-    </w:p>
-    <w:p>
-      <w:r>
-        <w:t xml:space="preserve">9 (Witch): When determining the winner of a trick with only one 9, treat the 9 as if it were in the trump suit (Example: the trump suit is Bells. Player A plays a 9 of Keys, and Player B then </w:t>
-      </w:r>
-      <w:proofErr w:type="gramStart"/>
-      <w:r>
-        <w:t>plays</w:t>
-      </w:r>
-      <w:proofErr w:type="gramEnd"/>
-      <w:r>
-        <w:t xml:space="preserve"> a 10 of Keys. In this scenario, Player A wins. If, however, Player B plays a Bell card that is 9 or above, then Player B would win.)</w:t>
-      </w:r>
-    </w:p>
-    <w:p>
-      <w:r>
-        <w:t xml:space="preserve">11 (Monarch): </w:t>
-      </w:r>
-      <w:r>
-        <w:t>When you lead this, if your opponent has a card of the same suit, they must play either the 1 card of the suit, or their highest valued card of that suit</w:t>
-      </w:r>
-      <w:r>
-        <w:t xml:space="preserve"> (so if Player A goes first and plays a Bell Monarch, </w:t>
-      </w:r>
-      <w:r>
-        <w:t>and for Bell cards, Player B has a 1, 4, 7, and 10, Player B can play the 1 card so they don’t have to play their 10, but they could play their 10 regardless, if they so wished. However, if they didn’t have that 1, they would have to play their 10, no matter what.)</w:t>
+      <w:r>
+        <w:t>)</w:t>
+      </w:r>
+    </w:p>
+    <w:p>
+      <w:r>
+        <w:t>5 (Woodcutter): When you play this, draw 1 card. Then discard any 1 card to t</w:t>
+      </w:r>
+      <w:r>
+        <w:t>he bottom of the deck face down</w:t>
+      </w:r>
+      <w:r>
+        <w:t xml:space="preserve"> (t</w:t>
+      </w:r>
+      <w:r>
+        <w:t>his can be the card that you just dre</w:t>
+      </w:r>
+      <w:r>
+        <w:t>w, if you so wish)</w:t>
+      </w:r>
+      <w:r>
+        <w:t>.</w:t>
+      </w:r>
+    </w:p>
+    <w:p>
+      <w:r>
+        <w:t xml:space="preserve">7 (Treasure): After each trick, the winner receives </w:t>
+      </w:r>
+      <w:r>
+        <w:t>1 point for each 7 in the trick</w:t>
+      </w:r>
+      <w:r>
+        <w:t xml:space="preserve"> (meaning, at most, the winner will get 2 extra point</w:t>
       </w:r>
       <w:bookmarkStart w:id="0" w:name="_GoBack"/>
       <w:bookmarkEnd w:id="0"/>
+      <w:r>
+        <w:t>s on that one trick)</w:t>
+      </w:r>
+      <w:r>
+        <w:t>.</w:t>
+      </w:r>
+    </w:p>
+    <w:p>
+      <w:r>
+        <w:t xml:space="preserve">9 (Witch): When determining the winner of a trick with only one 9, treat the 9 as if it were in the trump suit (Example: the trump suit is Bells. Player A plays a 9 of Keys, and Player B then </w:t>
+      </w:r>
+      <w:proofErr w:type="gramStart"/>
+      <w:r>
+        <w:t>plays</w:t>
+      </w:r>
+      <w:proofErr w:type="gramEnd"/>
+      <w:r>
+        <w:t xml:space="preserve"> a 10 of Keys. In this scenario, Player A wins. If, however, Player B plays a Bell card that is 9 or above, then Player B would win.)</w:t>
+      </w:r>
+    </w:p>
+    <w:p>
+      <w:r>
+        <w:t xml:space="preserve">11 (Monarch): </w:t>
+      </w:r>
+      <w:r>
+        <w:t>When you lead this, if your opponent has a card of the same suit, they must play either the 1 card of the suit, or their highest valued card of that suit</w:t>
+      </w:r>
+      <w:r>
+        <w:t xml:space="preserve"> (so if Player A goes first and plays a Bell Monarch, </w:t>
+      </w:r>
+      <w:r>
+        <w:t>and for Bell cards, Player B has a 1, 4, 7, and 10, Player B can play the 1 card so they don’t have to play their 10, but they could play their 10 regardless, if they so wished. However, if they didn’t have that 1, they would have to play their 10, no matter what.)</w:t>
+      </w:r>
     </w:p>
     <w:sectPr>
       <w:pgSz w:w="12240" w:h="15840"/>

</xml_diff>

<commit_message>
Made a little progress, a lot of changing how things work, really.
</commit_message>
<xml_diff>
--- a/FitF notes.docx
+++ b/FitF notes.docx
@@ -224,43 +224,77 @@
         <w:t>1 point for each 7 in the trick</w:t>
       </w:r>
       <w:r>
-        <w:t xml:space="preserve"> (meaning, at most, the winner will get 2 extra point</w:t>
+        <w:t xml:space="preserve"> (meaning, at most, the winner will get 2 extra points on that one trick)</w:t>
+      </w:r>
+      <w:r>
+        <w:t>.</w:t>
+      </w:r>
+    </w:p>
+    <w:p>
+      <w:r>
+        <w:t xml:space="preserve">9 (Witch): When determining the winner of a trick with only one 9, treat the 9 as if it were in the trump suit (Example: the trump suit is Bells. Player A plays a 9 of Keys, and Player B then </w:t>
+      </w:r>
+      <w:proofErr w:type="gramStart"/>
+      <w:r>
+        <w:t>plays</w:t>
+      </w:r>
+      <w:proofErr w:type="gramEnd"/>
+      <w:r>
+        <w:t xml:space="preserve"> a 10 of Keys. In this scenario, Player A wins. If, however, Player B plays a Bell card that is 9 or above, then Player B would win.)</w:t>
+      </w:r>
+    </w:p>
+    <w:p>
+      <w:r>
+        <w:t xml:space="preserve">11 (Monarch): </w:t>
+      </w:r>
+      <w:r>
+        <w:t>When you lead this, if your opponent has a card of the same suit, they must play either the 1 card of the suit, or their highest valued card of that suit</w:t>
+      </w:r>
+      <w:r>
+        <w:t xml:space="preserve"> (so if Player A goes first and plays a Bell Monarch, </w:t>
+      </w:r>
+      <w:r>
+        <w:t>and for Bell cards, Player B has a 1, 4, 7, and 10, Player B can play the 1 card so they don’t have to play their 10, but they could play their 10 regardless, if they so wished. However, if they didn’t have that 1, they would have to play their 10, no matter what.)</w:t>
+      </w:r>
+    </w:p>
+    <w:p/>
+    <w:p/>
+    <w:p>
+      <w:r>
+        <w:lastRenderedPageBreak/>
+        <w:t xml:space="preserve">1 </w:t>
+      </w:r>
+      <w:proofErr w:type="gramStart"/>
+      <w:r>
+        <w:t>scenarios</w:t>
+      </w:r>
+      <w:proofErr w:type="gramEnd"/>
+      <w:r>
+        <w:t>: player plays 1 non-trump, opponent plays any trump card, opponent win.</w:t>
+      </w:r>
+    </w:p>
+    <w:p>
+      <w:r>
+        <w:t xml:space="preserve">Player plays 1 </w:t>
+      </w:r>
+      <w:proofErr w:type="gramStart"/>
+      <w:r>
+        <w:t>trump,</w:t>
+      </w:r>
+      <w:proofErr w:type="gramEnd"/>
+      <w:r>
+        <w:t xml:space="preserve"> opponent plays any </w:t>
+      </w:r>
+      <w:proofErr w:type="spellStart"/>
+      <w:r>
+        <w:t>non trump</w:t>
+      </w:r>
+      <w:proofErr w:type="spellEnd"/>
+      <w:r>
+        <w:t xml:space="preserve"> card, player win</w:t>
       </w:r>
       <w:bookmarkStart w:id="0" w:name="_GoBack"/>
       <w:bookmarkEnd w:id="0"/>
-      <w:r>
-        <w:t>s on that one trick)</w:t>
-      </w:r>
-      <w:r>
-        <w:t>.</w:t>
-      </w:r>
-    </w:p>
-    <w:p>
-      <w:r>
-        <w:t xml:space="preserve">9 (Witch): When determining the winner of a trick with only one 9, treat the 9 as if it were in the trump suit (Example: the trump suit is Bells. Player A plays a 9 of Keys, and Player B then </w:t>
-      </w:r>
-      <w:proofErr w:type="gramStart"/>
-      <w:r>
-        <w:t>plays</w:t>
-      </w:r>
-      <w:proofErr w:type="gramEnd"/>
-      <w:r>
-        <w:t xml:space="preserve"> a 10 of Keys. In this scenario, Player A wins. If, however, Player B plays a Bell card that is 9 or above, then Player B would win.)</w:t>
-      </w:r>
-    </w:p>
-    <w:p>
-      <w:r>
-        <w:t xml:space="preserve">11 (Monarch): </w:t>
-      </w:r>
-      <w:r>
-        <w:t>When you lead this, if your opponent has a card of the same suit, they must play either the 1 card of the suit, or their highest valued card of that suit</w:t>
-      </w:r>
-      <w:r>
-        <w:t xml:space="preserve"> (so if Player A goes first and plays a Bell Monarch, </w:t>
-      </w:r>
-      <w:r>
-        <w:t>and for Bell cards, Player B has a 1, 4, 7, and 10, Player B can play the 1 card so they don’t have to play their 10, but they could play their 10 regardless, if they so wished. However, if they didn’t have that 1, they would have to play their 10, no matter what.)</w:t>
-      </w:r>
     </w:p>
     <w:sectPr>
       <w:pgSz w:w="12240" w:h="15840"/>

</xml_diff>

<commit_message>
Right on the cusp of getting it to run through rounds; just need to find source of certain error.
</commit_message>
<xml_diff>
--- a/FitF notes.docx
+++ b/FitF notes.docx
@@ -123,15 +123,7 @@
     </w:p>
     <w:p>
       <w:r>
-        <w:t xml:space="preserve">13 cards to each </w:t>
-      </w:r>
-      <w:proofErr w:type="gramStart"/>
-      <w:r>
-        <w:t>player,</w:t>
-      </w:r>
-      <w:proofErr w:type="gramEnd"/>
-      <w:r>
-        <w:t xml:space="preserve"> flip to decide who will start. Rest of the cards will be the draw pile.</w:t>
+        <w:t>13 cards to each player, flip to decide who will start. Rest of the cards will be the draw pile.</w:t>
       </w:r>
     </w:p>
     <w:p>
@@ -178,6 +170,9 @@
       <w:r>
         <w:t xml:space="preserve"> (Normally the winner of a trick will lead the next trick)</w:t>
       </w:r>
+      <w:r>
+        <w:t xml:space="preserve"> – Taken care of.</w:t>
+      </w:r>
     </w:p>
     <w:p>
       <w:r>
@@ -229,18 +224,13 @@
       <w:r>
         <w:t>.</w:t>
       </w:r>
-    </w:p>
-    <w:p>
-      <w:r>
-        <w:t xml:space="preserve">9 (Witch): When determining the winner of a trick with only one 9, treat the 9 as if it were in the trump suit (Example: the trump suit is Bells. Player A plays a 9 of Keys, and Player B then </w:t>
-      </w:r>
-      <w:proofErr w:type="gramStart"/>
-      <w:r>
-        <w:t>plays</w:t>
-      </w:r>
-      <w:proofErr w:type="gramEnd"/>
-      <w:r>
-        <w:t xml:space="preserve"> a 10 of Keys. In this scenario, Player A wins. If, however, Player B plays a Bell card that is 9 or above, then Player B would win.)</w:t>
+      <w:r>
+        <w:t xml:space="preserve"> </w:t>
+      </w:r>
+    </w:p>
+    <w:p>
+      <w:r>
+        <w:t>9 (Witch): When determining the winner of a trick with only one 9, treat the 9 as if it were in the trump suit (Example: the trump suit is Bells. Player A plays a 9 of Keys, and Player B then plays a 10 of Keys. In this scenario, Player A wins. If, however, Player B plays a Bell card that is 9 or above, then Player B would win.)</w:t>
       </w:r>
     </w:p>
     <w:p>
@@ -262,36 +252,18 @@
     <w:p>
       <w:r>
         <w:lastRenderedPageBreak/>
-        <w:t xml:space="preserve">1 </w:t>
-      </w:r>
-      <w:proofErr w:type="gramStart"/>
-      <w:r>
-        <w:t>scenarios</w:t>
-      </w:r>
-      <w:proofErr w:type="gramEnd"/>
-      <w:r>
-        <w:t>: player plays 1 non-trump, opponent plays any trump card, opponent win.</w:t>
-      </w:r>
-    </w:p>
-    <w:p>
-      <w:r>
-        <w:t xml:space="preserve">Player plays 1 </w:t>
-      </w:r>
-      <w:proofErr w:type="gramStart"/>
-      <w:r>
-        <w:t>trump,</w:t>
-      </w:r>
-      <w:proofErr w:type="gramEnd"/>
-      <w:r>
-        <w:t xml:space="preserve"> opponent plays any </w:t>
-      </w:r>
-      <w:proofErr w:type="spellStart"/>
-      <w:r>
-        <w:t>non trump</w:t>
-      </w:r>
-      <w:proofErr w:type="spellEnd"/>
-      <w:r>
-        <w:t xml:space="preserve"> card, player win</w:t>
+        <w:t>1 scenarios: player plays 1 non-trump, opponent plays any trump card, opponent win.</w:t>
+      </w:r>
+    </w:p>
+    <w:p>
+      <w:r>
+        <w:t>Player plays 1 trump, opponent plays any non trump card, player win</w:t>
+      </w:r>
+    </w:p>
+    <w:p/>
+    <w:p>
+      <w:r>
+        <w:t>Players don’t need to draw cards at the end of tricks.</w:t>
       </w:r>
       <w:bookmarkStart w:id="0" w:name="_GoBack"/>
       <w:bookmarkEnd w:id="0"/>

</xml_diff>

<commit_message>
Made progress, but forgot to push last night, so I can't fully remember what I did.
</commit_message>
<xml_diff>
--- a/FitF notes.docx
+++ b/FitF notes.docx
@@ -123,7 +123,18 @@
     </w:p>
     <w:p>
       <w:r>
-        <w:t>13 cards to each player, flip to decide who will start. Rest of the cards will be the draw pile.</w:t>
+        <w:t xml:space="preserve">13 cards to each </w:t>
+      </w:r>
+      <w:proofErr w:type="gramStart"/>
+      <w:r>
+        <w:t>player,</w:t>
+      </w:r>
+      <w:proofErr w:type="gramEnd"/>
+      <w:r>
+        <w:t xml:space="preserve"> flip to decide who will start. Rest of the cards will be </w:t>
+      </w:r>
+      <w:r>
+        <w:t>a potential draw pile.</w:t>
       </w:r>
     </w:p>
     <w:p>
@@ -230,7 +241,15 @@
     </w:p>
     <w:p>
       <w:r>
-        <w:t>9 (Witch): When determining the winner of a trick with only one 9, treat the 9 as if it were in the trump suit (Example: the trump suit is Bells. Player A plays a 9 of Keys, and Player B then plays a 10 of Keys. In this scenario, Player A wins. If, however, Player B plays a Bell card that is 9 or above, then Player B would win.)</w:t>
+        <w:t xml:space="preserve">9 (Witch): When determining the winner of a trick with only one 9, treat the 9 as if it were in the trump suit (Example: the trump suit is Bells. Player A plays a 9 of Keys, and Player B then </w:t>
+      </w:r>
+      <w:proofErr w:type="gramStart"/>
+      <w:r>
+        <w:t>plays</w:t>
+      </w:r>
+      <w:proofErr w:type="gramEnd"/>
+      <w:r>
+        <w:t xml:space="preserve"> a 10 of Keys. In this scenario, Player A wins. If, however, Player B plays a Bell card that is 9 or above, then Player B would win.)</w:t>
       </w:r>
     </w:p>
     <w:p>
@@ -244,7 +263,12 @@
         <w:t xml:space="preserve"> (so if Player A goes first and plays a Bell Monarch, </w:t>
       </w:r>
       <w:r>
-        <w:t>and for Bell cards, Player B has a 1, 4, 7, and 10, Player B can play the 1 card so they don’t have to play their 10, but they could play their 10 regardless, if they so wished. However, if they didn’t have that 1, they would have to play their 10, no matter what.)</w:t>
+        <w:t>and for Bell cards, Player B has a 1, 4, 7, and 10, Player B can play the 1 card so they don’t have to play their 10, but they could play their 10 regardless, if they so wished. However, if they didn’t have t</w:t>
+      </w:r>
+      <w:bookmarkStart w:id="0" w:name="_GoBack"/>
+      <w:bookmarkEnd w:id="0"/>
+      <w:r>
+        <w:t>hat 1, they would have to play their 10, no matter what.)</w:t>
       </w:r>
     </w:p>
     <w:p/>
@@ -252,12 +276,36 @@
     <w:p>
       <w:r>
         <w:lastRenderedPageBreak/>
-        <w:t>1 scenarios: player plays 1 non-trump, opponent plays any trump card, opponent win.</w:t>
-      </w:r>
-    </w:p>
-    <w:p>
-      <w:r>
-        <w:t>Player plays 1 trump, opponent plays any non trump card, player win</w:t>
+        <w:t xml:space="preserve">1 </w:t>
+      </w:r>
+      <w:proofErr w:type="gramStart"/>
+      <w:r>
+        <w:t>scenarios</w:t>
+      </w:r>
+      <w:proofErr w:type="gramEnd"/>
+      <w:r>
+        <w:t>: player plays 1 non-trump, opponent plays any trump card, opponent win.</w:t>
+      </w:r>
+    </w:p>
+    <w:p>
+      <w:r>
+        <w:t xml:space="preserve">Player plays 1 </w:t>
+      </w:r>
+      <w:proofErr w:type="gramStart"/>
+      <w:r>
+        <w:t>trump,</w:t>
+      </w:r>
+      <w:proofErr w:type="gramEnd"/>
+      <w:r>
+        <w:t xml:space="preserve"> opponent plays any </w:t>
+      </w:r>
+      <w:proofErr w:type="spellStart"/>
+      <w:r>
+        <w:t>non trump</w:t>
+      </w:r>
+      <w:proofErr w:type="spellEnd"/>
+      <w:r>
+        <w:t xml:space="preserve"> card, player win</w:t>
       </w:r>
     </w:p>
     <w:p/>
@@ -265,8 +313,6 @@
       <w:r>
         <w:t>Players don’t need to draw cards at the end of tricks.</w:t>
       </w:r>
-      <w:bookmarkStart w:id="0" w:name="_GoBack"/>
-      <w:bookmarkEnd w:id="0"/>
     </w:p>
     <w:sectPr>
       <w:pgSz w:w="12240" w:h="15840"/>

</xml_diff>